<commit_message>
Deleted old results. Added submission zip
</commit_message>
<xml_diff>
--- a/Results Report.docx
+++ b/Results Report.docx
@@ -776,6 +776,17 @@
           </w:r>
         </w:p>
         <w:p>
+          <w:pPr>
+            <w:pStyle w:val="TOC1"/>
+            <w:tabs>
+              <w:tab w:val="right" w:leader="dot" w:pos="9016"/>
+            </w:tabs>
+            <w:rPr>
+              <w:rFonts w:eastAsiaTheme="minorEastAsia"/>
+              <w:noProof/>
+              <w:lang w:eastAsia="en-GB"/>
+            </w:rPr>
+          </w:pPr>
           <w:r>
             <w:fldChar w:fldCharType="begin"/>
           </w:r>
@@ -785,15 +796,695 @@
           <w:r>
             <w:fldChar w:fldCharType="separate"/>
           </w:r>
-          <w:r>
+          <w:hyperlink w:anchor="_Toc480222174" w:history="1">
+            <w:r>
+              <w:rPr>
+                <w:rStyle w:val="Hyperlink"/>
+                <w:noProof/>
+              </w:rPr>
+              <w:t>Introduction</w:t>
+            </w:r>
+            <w:r>
+              <w:rPr>
+                <w:noProof/>
+                <w:webHidden/>
+              </w:rPr>
+              <w:tab/>
+            </w:r>
+            <w:r>
+              <w:rPr>
+                <w:noProof/>
+                <w:webHidden/>
+              </w:rPr>
+              <w:fldChar w:fldCharType="begin"/>
+            </w:r>
+            <w:r>
+              <w:rPr>
+                <w:noProof/>
+                <w:webHidden/>
+              </w:rPr>
+              <w:instrText xml:space="preserve"> PAGEREF _Toc480222174 \h </w:instrText>
+            </w:r>
+            <w:r>
+              <w:rPr>
+                <w:noProof/>
+                <w:webHidden/>
+              </w:rPr>
+            </w:r>
+            <w:r>
+              <w:rPr>
+                <w:noProof/>
+                <w:webHidden/>
+              </w:rPr>
+              <w:fldChar w:fldCharType="separate"/>
+            </w:r>
+            <w:r>
+              <w:rPr>
+                <w:noProof/>
+                <w:webHidden/>
+              </w:rPr>
+              <w:t>2</w:t>
+            </w:r>
+            <w:r>
+              <w:rPr>
+                <w:noProof/>
+                <w:webHidden/>
+              </w:rPr>
+              <w:fldChar w:fldCharType="end"/>
+            </w:r>
+          </w:hyperlink>
+        </w:p>
+        <w:p>
+          <w:pPr>
+            <w:pStyle w:val="TOC1"/>
+            <w:tabs>
+              <w:tab w:val="right" w:leader="dot" w:pos="9016"/>
+            </w:tabs>
             <w:rPr>
-              <w:b/>
-              <w:bCs/>
+              <w:rFonts w:eastAsiaTheme="minorEastAsia"/>
               <w:noProof/>
-              <w:lang w:val="en-US"/>
+              <w:lang w:eastAsia="en-GB"/>
             </w:rPr>
-            <w:t>No table of contents entries found.</w:t>
-          </w:r>
+          </w:pPr>
+          <w:hyperlink w:anchor="_Toc480222175" w:history="1">
+            <w:r>
+              <w:rPr>
+                <w:rStyle w:val="Hyperlink"/>
+                <w:noProof/>
+              </w:rPr>
+              <w:t>Choice of Datasets</w:t>
+            </w:r>
+            <w:r>
+              <w:rPr>
+                <w:noProof/>
+                <w:webHidden/>
+              </w:rPr>
+              <w:tab/>
+            </w:r>
+            <w:r>
+              <w:rPr>
+                <w:noProof/>
+                <w:webHidden/>
+              </w:rPr>
+              <w:fldChar w:fldCharType="begin"/>
+            </w:r>
+            <w:r>
+              <w:rPr>
+                <w:noProof/>
+                <w:webHidden/>
+              </w:rPr>
+              <w:instrText xml:space="preserve"> PAGEREF _Toc480222175 \h </w:instrText>
+            </w:r>
+            <w:r>
+              <w:rPr>
+                <w:noProof/>
+                <w:webHidden/>
+              </w:rPr>
+            </w:r>
+            <w:r>
+              <w:rPr>
+                <w:noProof/>
+                <w:webHidden/>
+              </w:rPr>
+              <w:fldChar w:fldCharType="separate"/>
+            </w:r>
+            <w:r>
+              <w:rPr>
+                <w:noProof/>
+                <w:webHidden/>
+              </w:rPr>
+              <w:t>2</w:t>
+            </w:r>
+            <w:r>
+              <w:rPr>
+                <w:noProof/>
+                <w:webHidden/>
+              </w:rPr>
+              <w:fldChar w:fldCharType="end"/>
+            </w:r>
+          </w:hyperlink>
+        </w:p>
+        <w:p>
+          <w:pPr>
+            <w:pStyle w:val="TOC1"/>
+            <w:tabs>
+              <w:tab w:val="right" w:leader="dot" w:pos="9016"/>
+            </w:tabs>
+            <w:rPr>
+              <w:rFonts w:eastAsiaTheme="minorEastAsia"/>
+              <w:noProof/>
+              <w:lang w:eastAsia="en-GB"/>
+            </w:rPr>
+          </w:pPr>
+          <w:hyperlink w:anchor="_Toc480222176" w:history="1">
+            <w:r>
+              <w:rPr>
+                <w:rStyle w:val="Hyperlink"/>
+                <w:noProof/>
+              </w:rPr>
+              <w:t>Experimental Design</w:t>
+            </w:r>
+            <w:r>
+              <w:rPr>
+                <w:noProof/>
+                <w:webHidden/>
+              </w:rPr>
+              <w:tab/>
+            </w:r>
+            <w:r>
+              <w:rPr>
+                <w:noProof/>
+                <w:webHidden/>
+              </w:rPr>
+              <w:fldChar w:fldCharType="begin"/>
+            </w:r>
+            <w:r>
+              <w:rPr>
+                <w:noProof/>
+                <w:webHidden/>
+              </w:rPr>
+              <w:instrText xml:space="preserve"> PAGEREF _Toc480222176 \h </w:instrText>
+            </w:r>
+            <w:r>
+              <w:rPr>
+                <w:noProof/>
+                <w:webHidden/>
+              </w:rPr>
+            </w:r>
+            <w:r>
+              <w:rPr>
+                <w:noProof/>
+                <w:webHidden/>
+              </w:rPr>
+              <w:fldChar w:fldCharType="separate"/>
+            </w:r>
+            <w:r>
+              <w:rPr>
+                <w:noProof/>
+                <w:webHidden/>
+              </w:rPr>
+              <w:t>2</w:t>
+            </w:r>
+            <w:r>
+              <w:rPr>
+                <w:noProof/>
+                <w:webHidden/>
+              </w:rPr>
+              <w:fldChar w:fldCharType="end"/>
+            </w:r>
+          </w:hyperlink>
+        </w:p>
+        <w:p>
+          <w:pPr>
+            <w:pStyle w:val="TOC1"/>
+            <w:tabs>
+              <w:tab w:val="right" w:leader="dot" w:pos="9016"/>
+            </w:tabs>
+            <w:rPr>
+              <w:rFonts w:eastAsiaTheme="minorEastAsia"/>
+              <w:noProof/>
+              <w:lang w:eastAsia="en-GB"/>
+            </w:rPr>
+          </w:pPr>
+          <w:hyperlink w:anchor="_Toc480222177" w:history="1">
+            <w:r>
+              <w:rPr>
+                <w:rStyle w:val="Hyperlink"/>
+                <w:noProof/>
+              </w:rPr>
+              <w:t>Evaluation</w:t>
+            </w:r>
+            <w:r>
+              <w:rPr>
+                <w:noProof/>
+                <w:webHidden/>
+              </w:rPr>
+              <w:tab/>
+            </w:r>
+            <w:r>
+              <w:rPr>
+                <w:noProof/>
+                <w:webHidden/>
+              </w:rPr>
+              <w:fldChar w:fldCharType="begin"/>
+            </w:r>
+            <w:r>
+              <w:rPr>
+                <w:noProof/>
+                <w:webHidden/>
+              </w:rPr>
+              <w:instrText xml:space="preserve"> PAGEREF _Toc480222177 \h </w:instrText>
+            </w:r>
+            <w:r>
+              <w:rPr>
+                <w:noProof/>
+                <w:webHidden/>
+              </w:rPr>
+            </w:r>
+            <w:r>
+              <w:rPr>
+                <w:noProof/>
+                <w:webHidden/>
+              </w:rPr>
+              <w:fldChar w:fldCharType="separate"/>
+            </w:r>
+            <w:r>
+              <w:rPr>
+                <w:noProof/>
+                <w:webHidden/>
+              </w:rPr>
+              <w:t>2</w:t>
+            </w:r>
+            <w:r>
+              <w:rPr>
+                <w:noProof/>
+                <w:webHidden/>
+              </w:rPr>
+              <w:fldChar w:fldCharType="end"/>
+            </w:r>
+          </w:hyperlink>
+        </w:p>
+        <w:p>
+          <w:pPr>
+            <w:pStyle w:val="TOC2"/>
+            <w:tabs>
+              <w:tab w:val="right" w:leader="dot" w:pos="9016"/>
+            </w:tabs>
+            <w:rPr>
+              <w:rFonts w:eastAsiaTheme="minorEastAsia"/>
+              <w:noProof/>
+              <w:lang w:eastAsia="en-GB"/>
+            </w:rPr>
+          </w:pPr>
+          <w:hyperlink w:anchor="_Toc480222178" w:history="1">
+            <w:r>
+              <w:rPr>
+                <w:rStyle w:val="Hyperlink"/>
+                <w:noProof/>
+              </w:rPr>
+              <w:t>Fitness Function</w:t>
+            </w:r>
+            <w:r>
+              <w:rPr>
+                <w:noProof/>
+                <w:webHidden/>
+              </w:rPr>
+              <w:tab/>
+            </w:r>
+            <w:r>
+              <w:rPr>
+                <w:noProof/>
+                <w:webHidden/>
+              </w:rPr>
+              <w:fldChar w:fldCharType="begin"/>
+            </w:r>
+            <w:r>
+              <w:rPr>
+                <w:noProof/>
+                <w:webHidden/>
+              </w:rPr>
+              <w:instrText xml:space="preserve"> PAGEREF _Toc480222178 \h </w:instrText>
+            </w:r>
+            <w:r>
+              <w:rPr>
+                <w:noProof/>
+                <w:webHidden/>
+              </w:rPr>
+            </w:r>
+            <w:r>
+              <w:rPr>
+                <w:noProof/>
+                <w:webHidden/>
+              </w:rPr>
+              <w:fldChar w:fldCharType="separate"/>
+            </w:r>
+            <w:r>
+              <w:rPr>
+                <w:noProof/>
+                <w:webHidden/>
+              </w:rPr>
+              <w:t>2</w:t>
+            </w:r>
+            <w:r>
+              <w:rPr>
+                <w:noProof/>
+                <w:webHidden/>
+              </w:rPr>
+              <w:fldChar w:fldCharType="end"/>
+            </w:r>
+          </w:hyperlink>
+        </w:p>
+        <w:p>
+          <w:pPr>
+            <w:pStyle w:val="TOC2"/>
+            <w:tabs>
+              <w:tab w:val="right" w:leader="dot" w:pos="9016"/>
+            </w:tabs>
+            <w:rPr>
+              <w:rFonts w:eastAsiaTheme="minorEastAsia"/>
+              <w:noProof/>
+              <w:lang w:eastAsia="en-GB"/>
+            </w:rPr>
+          </w:pPr>
+          <w:hyperlink w:anchor="_Toc480222179" w:history="1">
+            <w:r>
+              <w:rPr>
+                <w:rStyle w:val="Hyperlink"/>
+                <w:noProof/>
+              </w:rPr>
+              <w:t>Minimum Spanning Tree</w:t>
+            </w:r>
+            <w:r>
+              <w:rPr>
+                <w:noProof/>
+                <w:webHidden/>
+              </w:rPr>
+              <w:tab/>
+            </w:r>
+            <w:r>
+              <w:rPr>
+                <w:noProof/>
+                <w:webHidden/>
+              </w:rPr>
+              <w:fldChar w:fldCharType="begin"/>
+            </w:r>
+            <w:r>
+              <w:rPr>
+                <w:noProof/>
+                <w:webHidden/>
+              </w:rPr>
+              <w:instrText xml:space="preserve"> PAGEREF _Toc480222179 \h </w:instrText>
+            </w:r>
+            <w:r>
+              <w:rPr>
+                <w:noProof/>
+                <w:webHidden/>
+              </w:rPr>
+            </w:r>
+            <w:r>
+              <w:rPr>
+                <w:noProof/>
+                <w:webHidden/>
+              </w:rPr>
+              <w:fldChar w:fldCharType="separate"/>
+            </w:r>
+            <w:r>
+              <w:rPr>
+                <w:noProof/>
+                <w:webHidden/>
+              </w:rPr>
+              <w:t>2</w:t>
+            </w:r>
+            <w:r>
+              <w:rPr>
+                <w:noProof/>
+                <w:webHidden/>
+              </w:rPr>
+              <w:fldChar w:fldCharType="end"/>
+            </w:r>
+          </w:hyperlink>
+        </w:p>
+        <w:p>
+          <w:pPr>
+            <w:pStyle w:val="TOC2"/>
+            <w:tabs>
+              <w:tab w:val="right" w:leader="dot" w:pos="9016"/>
+            </w:tabs>
+            <w:rPr>
+              <w:rFonts w:eastAsiaTheme="minorEastAsia"/>
+              <w:noProof/>
+              <w:lang w:eastAsia="en-GB"/>
+            </w:rPr>
+          </w:pPr>
+          <w:hyperlink w:anchor="_Toc480222180" w:history="1">
+            <w:r>
+              <w:rPr>
+                <w:rStyle w:val="Hyperlink"/>
+                <w:noProof/>
+              </w:rPr>
+              <w:t>Optimal Tour Efficiency</w:t>
+            </w:r>
+            <w:r>
+              <w:rPr>
+                <w:noProof/>
+                <w:webHidden/>
+              </w:rPr>
+              <w:tab/>
+            </w:r>
+            <w:r>
+              <w:rPr>
+                <w:noProof/>
+                <w:webHidden/>
+              </w:rPr>
+              <w:fldChar w:fldCharType="begin"/>
+            </w:r>
+            <w:r>
+              <w:rPr>
+                <w:noProof/>
+                <w:webHidden/>
+              </w:rPr>
+              <w:instrText xml:space="preserve"> PAGEREF _Toc480222180 \h </w:instrText>
+            </w:r>
+            <w:r>
+              <w:rPr>
+                <w:noProof/>
+                <w:webHidden/>
+              </w:rPr>
+            </w:r>
+            <w:r>
+              <w:rPr>
+                <w:noProof/>
+                <w:webHidden/>
+              </w:rPr>
+              <w:fldChar w:fldCharType="separate"/>
+            </w:r>
+            <w:r>
+              <w:rPr>
+                <w:noProof/>
+                <w:webHidden/>
+              </w:rPr>
+              <w:t>2</w:t>
+            </w:r>
+            <w:r>
+              <w:rPr>
+                <w:noProof/>
+                <w:webHidden/>
+              </w:rPr>
+              <w:fldChar w:fldCharType="end"/>
+            </w:r>
+          </w:hyperlink>
+        </w:p>
+        <w:p>
+          <w:pPr>
+            <w:pStyle w:val="TOC1"/>
+            <w:tabs>
+              <w:tab w:val="right" w:leader="dot" w:pos="9016"/>
+            </w:tabs>
+            <w:rPr>
+              <w:rFonts w:eastAsiaTheme="minorEastAsia"/>
+              <w:noProof/>
+              <w:lang w:eastAsia="en-GB"/>
+            </w:rPr>
+          </w:pPr>
+          <w:hyperlink w:anchor="_Toc480222181" w:history="1">
+            <w:r>
+              <w:rPr>
+                <w:rStyle w:val="Hyperlink"/>
+                <w:noProof/>
+              </w:rPr>
+              <w:t>Methods</w:t>
+            </w:r>
+            <w:r>
+              <w:rPr>
+                <w:noProof/>
+                <w:webHidden/>
+              </w:rPr>
+              <w:tab/>
+            </w:r>
+            <w:r>
+              <w:rPr>
+                <w:noProof/>
+                <w:webHidden/>
+              </w:rPr>
+              <w:fldChar w:fldCharType="begin"/>
+            </w:r>
+            <w:r>
+              <w:rPr>
+                <w:noProof/>
+                <w:webHidden/>
+              </w:rPr>
+              <w:instrText xml:space="preserve"> PAGEREF _Toc480222181 \h </w:instrText>
+            </w:r>
+            <w:r>
+              <w:rPr>
+                <w:noProof/>
+                <w:webHidden/>
+              </w:rPr>
+            </w:r>
+            <w:r>
+              <w:rPr>
+                <w:noProof/>
+                <w:webHidden/>
+              </w:rPr>
+              <w:fldChar w:fldCharType="separate"/>
+            </w:r>
+            <w:r>
+              <w:rPr>
+                <w:noProof/>
+                <w:webHidden/>
+              </w:rPr>
+              <w:t>3</w:t>
+            </w:r>
+            <w:r>
+              <w:rPr>
+                <w:noProof/>
+                <w:webHidden/>
+              </w:rPr>
+              <w:fldChar w:fldCharType="end"/>
+            </w:r>
+          </w:hyperlink>
+        </w:p>
+        <w:p>
+          <w:pPr>
+            <w:pStyle w:val="TOC1"/>
+            <w:tabs>
+              <w:tab w:val="right" w:leader="dot" w:pos="9016"/>
+            </w:tabs>
+            <w:rPr>
+              <w:rFonts w:eastAsiaTheme="minorEastAsia"/>
+              <w:noProof/>
+              <w:lang w:eastAsia="en-GB"/>
+            </w:rPr>
+          </w:pPr>
+          <w:hyperlink w:anchor="_Toc480222182" w:history="1">
+            <w:r>
+              <w:rPr>
+                <w:rStyle w:val="Hyperlink"/>
+                <w:noProof/>
+              </w:rPr>
+              <w:t>Accuracy of Results</w:t>
+            </w:r>
+            <w:r>
+              <w:rPr>
+                <w:noProof/>
+                <w:webHidden/>
+              </w:rPr>
+              <w:tab/>
+            </w:r>
+            <w:r>
+              <w:rPr>
+                <w:noProof/>
+                <w:webHidden/>
+              </w:rPr>
+              <w:fldChar w:fldCharType="begin"/>
+            </w:r>
+            <w:r>
+              <w:rPr>
+                <w:noProof/>
+                <w:webHidden/>
+              </w:rPr>
+              <w:instrText xml:space="preserve"> PAGEREF _Toc480222182 \h </w:instrText>
+            </w:r>
+            <w:r>
+              <w:rPr>
+                <w:noProof/>
+                <w:webHidden/>
+              </w:rPr>
+            </w:r>
+            <w:r>
+              <w:rPr>
+                <w:noProof/>
+                <w:webHidden/>
+              </w:rPr>
+              <w:fldChar w:fldCharType="separate"/>
+            </w:r>
+            <w:r>
+              <w:rPr>
+                <w:noProof/>
+                <w:webHidden/>
+              </w:rPr>
+              <w:t>3</w:t>
+            </w:r>
+            <w:r>
+              <w:rPr>
+                <w:noProof/>
+                <w:webHidden/>
+              </w:rPr>
+              <w:fldChar w:fldCharType="end"/>
+            </w:r>
+          </w:hyperlink>
+        </w:p>
+        <w:p>
+          <w:pPr>
+            <w:pStyle w:val="TOC1"/>
+            <w:tabs>
+              <w:tab w:val="right" w:leader="dot" w:pos="9016"/>
+            </w:tabs>
+            <w:rPr>
+              <w:rFonts w:eastAsiaTheme="minorEastAsia"/>
+              <w:noProof/>
+              <w:lang w:eastAsia="en-GB"/>
+            </w:rPr>
+          </w:pPr>
+          <w:hyperlink w:anchor="_Toc480222183" w:history="1">
+            <w:r>
+              <w:rPr>
+                <w:rStyle w:val="Hyperlink"/>
+                <w:noProof/>
+              </w:rPr>
+              <w:t>Result Summary</w:t>
+            </w:r>
+            <w:r>
+              <w:rPr>
+                <w:noProof/>
+                <w:webHidden/>
+              </w:rPr>
+              <w:tab/>
+            </w:r>
+            <w:r>
+              <w:rPr>
+                <w:noProof/>
+                <w:webHidden/>
+              </w:rPr>
+              <w:fldChar w:fldCharType="begin"/>
+            </w:r>
+            <w:r>
+              <w:rPr>
+                <w:noProof/>
+                <w:webHidden/>
+              </w:rPr>
+              <w:instrText xml:space="preserve"> PAGEREF _Toc480222183 \h </w:instrText>
+            </w:r>
+            <w:r>
+              <w:rPr>
+                <w:noProof/>
+                <w:webHidden/>
+              </w:rPr>
+            </w:r>
+            <w:r>
+              <w:rPr>
+                <w:noProof/>
+                <w:webHidden/>
+              </w:rPr>
+              <w:fldChar w:fldCharType="separate"/>
+            </w:r>
+            <w:r>
+              <w:rPr>
+                <w:noProof/>
+                <w:webHidden/>
+              </w:rPr>
+              <w:t>3</w:t>
+            </w:r>
+            <w:r>
+              <w:rPr>
+                <w:noProof/>
+                <w:webHidden/>
+              </w:rPr>
+              <w:fldChar w:fldCharType="end"/>
+            </w:r>
+          </w:hyperlink>
+        </w:p>
+        <w:p>
           <w:r>
             <w:rPr>
               <w:b/>
@@ -817,10 +1508,12 @@
       <w:pPr>
         <w:pStyle w:val="Heading1"/>
       </w:pPr>
+      <w:bookmarkStart w:id="0" w:name="_Toc480222174"/>
       <w:r>
         <w:lastRenderedPageBreak/>
         <w:t>Introduction</w:t>
       </w:r>
+      <w:bookmarkEnd w:id="0"/>
     </w:p>
     <w:p>
       <w:r>
@@ -834,9 +1527,11 @@
       <w:pPr>
         <w:pStyle w:val="Heading1"/>
       </w:pPr>
+      <w:bookmarkStart w:id="1" w:name="_Toc480222175"/>
       <w:r>
         <w:t>Choice of Datasets</w:t>
       </w:r>
+      <w:bookmarkEnd w:id="1"/>
     </w:p>
     <w:p>
       <w:r>
@@ -852,9 +1547,11 @@
       <w:pPr>
         <w:pStyle w:val="Heading1"/>
       </w:pPr>
+      <w:bookmarkStart w:id="2" w:name="_Toc480222176"/>
       <w:r>
         <w:t>Experimental Design</w:t>
       </w:r>
+      <w:bookmarkEnd w:id="2"/>
     </w:p>
     <w:p>
       <w:r>
@@ -878,9 +1575,11 @@
       <w:pPr>
         <w:pStyle w:val="Heading1"/>
       </w:pPr>
+      <w:bookmarkStart w:id="3" w:name="_Toc480222177"/>
       <w:r>
         <w:t>Evaluation</w:t>
       </w:r>
+      <w:bookmarkEnd w:id="3"/>
     </w:p>
     <w:p>
       <w:r>
@@ -891,9 +1590,11 @@
       <w:pPr>
         <w:pStyle w:val="Heading2"/>
       </w:pPr>
+      <w:bookmarkStart w:id="4" w:name="_Toc480222178"/>
       <w:r>
         <w:t>Fitness Function</w:t>
       </w:r>
+      <w:bookmarkEnd w:id="4"/>
     </w:p>
     <w:p>
       <w:r>
@@ -907,9 +1608,11 @@
       <w:pPr>
         <w:pStyle w:val="Heading2"/>
       </w:pPr>
+      <w:bookmarkStart w:id="5" w:name="_Toc480222179"/>
       <w:r>
         <w:t>Minimum Spanning Tree</w:t>
       </w:r>
+      <w:bookmarkEnd w:id="5"/>
     </w:p>
     <w:p>
       <w:r>
@@ -923,9 +1626,11 @@
       <w:pPr>
         <w:pStyle w:val="Heading2"/>
       </w:pPr>
+      <w:bookmarkStart w:id="6" w:name="_Toc480222180"/>
       <w:r>
         <w:t>Optimal Tour Efficiency</w:t>
       </w:r>
+      <w:bookmarkEnd w:id="6"/>
     </w:p>
     <w:p>
       <w:r>
@@ -940,9 +1645,11 @@
       <w:pPr>
         <w:pStyle w:val="Heading1"/>
       </w:pPr>
+      <w:bookmarkStart w:id="7" w:name="_Toc480222181"/>
       <w:r>
         <w:t>Methods</w:t>
       </w:r>
+      <w:bookmarkEnd w:id="7"/>
     </w:p>
     <w:p>
       <w:r>
@@ -953,9 +1660,11 @@
       <w:pPr>
         <w:pStyle w:val="Heading1"/>
       </w:pPr>
+      <w:bookmarkStart w:id="8" w:name="_Toc480222182"/>
       <w:r>
         <w:t>Accuracy of Results</w:t>
       </w:r>
+      <w:bookmarkEnd w:id="8"/>
     </w:p>
     <w:p>
       <w:r>
@@ -966,9 +1675,11 @@
       <w:pPr>
         <w:pStyle w:val="Heading1"/>
       </w:pPr>
+      <w:bookmarkStart w:id="9" w:name="_Toc480222183"/>
       <w:r>
         <w:t>Result Summary</w:t>
       </w:r>
+      <w:bookmarkEnd w:id="9"/>
     </w:p>
     <w:p>
       <w:r>
@@ -985,10 +1696,10 @@
           <w:lang w:eastAsia="en-GB"/>
         </w:rPr>
         <w:drawing>
-          <wp:inline distT="0" distB="0" distL="0" distR="0" wp14:anchorId="171DADD5" wp14:editId="30A6EF02">
+          <wp:inline distT="0" distB="0" distL="0" distR="0" wp14:anchorId="7C912F35" wp14:editId="304FF4C6">
             <wp:extent cx="5731510" cy="3824605"/>
             <wp:effectExtent l="0" t="0" r="2540" b="4445"/>
-            <wp:docPr id="5" name="Chart 5"/>
+            <wp:docPr id="2" name="Chart 2"/>
             <wp:cNvGraphicFramePr/>
             <a:graphic xmlns:a="http://schemas.openxmlformats.org/drawingml/2006/main">
               <a:graphicData uri="http://schemas.openxmlformats.org/drawingml/2006/chart">
@@ -1009,16 +1720,17 @@
     </w:p>
     <w:p>
       <w:r>
-        <w:lastRenderedPageBreak/>
-        <w:t xml:space="preserve">Overall, Simulated annealing provides the best possible fitness across all of the algorithms (apart from the 51 cities problem where it performed significantly worse compared to other algorithms). The poor performance </w:t>
+        <w:t>Overall, Simulated annealing provides the best possible fitne</w:t>
       </w:r>
       <w:r>
-        <w:t>can be attributed to the random nature of the algorithm.</w:t>
+        <w:t xml:space="preserve">ss across all of the algorithms. </w:t>
       </w:r>
-    </w:p>
-    <w:p>
       <w:r>
-        <w:t xml:space="preserve">In majority of the datasets tested the Stochastic Hill Climber provided a greater performance than Random Restart Hill Climber which can be attributed to the probability function </w:t>
+        <w:t xml:space="preserve">In majority of the datasets tested the Stochastic Hill Climber provided a greater performance </w:t>
+      </w:r>
+      <w:r>
+        <w:lastRenderedPageBreak/>
+        <w:t xml:space="preserve">than Random Restart Hill Climber which can be attributed to the probability function </w:t>
       </w:r>
       <m:oMath>
         <m:func>
@@ -1181,10 +1893,10 @@
           <w:lang w:eastAsia="en-GB"/>
         </w:rPr>
         <w:drawing>
-          <wp:inline distT="0" distB="0" distL="0" distR="0" wp14:anchorId="04084BFC" wp14:editId="1769478C">
+          <wp:inline distT="0" distB="0" distL="0" distR="0" wp14:anchorId="490C8B36" wp14:editId="5A90E22D">
             <wp:extent cx="5731510" cy="3824605"/>
             <wp:effectExtent l="0" t="0" r="2540" b="4445"/>
-            <wp:docPr id="6" name="Chart 6"/>
+            <wp:docPr id="5" name="Chart 5"/>
             <wp:cNvGraphicFramePr/>
             <a:graphic xmlns:a="http://schemas.openxmlformats.org/drawingml/2006/main">
               <a:graphicData uri="http://schemas.openxmlformats.org/drawingml/2006/chart">
@@ -1203,13 +1915,30 @@
         <w:t>calculated by adding all the edge weights)</w:t>
       </w:r>
       <w:r>
-        <w:t xml:space="preserve"> and can be used to determine the lowest possible cost of the given tour. The graph above shows the average MST score for each algorithm as tested against the data set (at 100 000 iterations). We can see that Simulated Annealing produces almost consecutive results with the best score throughout (apart from 51 cities). The algorithm performs better than any other, apart from the 51 city data set where it is outperformed by other algorithms.</w:t>
+        <w:t xml:space="preserve"> and can be used to determine the lowest possible cost of the given tour. The graph above shows the average MST score for each algorithm as tested against the data set (at 100 000 iterations). </w:t>
+      </w:r>
+    </w:p>
+    <w:p>
+      <w:r>
+        <w:t xml:space="preserve">We can see that Simulated Annealing produces almost consecutive results with the best score. The algorithm performs better than any other, </w:t>
       </w:r>
       <w:r>
-        <w:t xml:space="preserve"> Stochastic Hill climber performs on par with Random Restart Hill Climber depending on the dataset.</w:t>
+        <w:t>Stochastic Hill climber performs</w:t>
       </w:r>
-      <w:bookmarkStart w:id="0" w:name="_GoBack"/>
-      <w:bookmarkEnd w:id="0"/>
+      <w:r>
+        <w:t xml:space="preserve"> slightly better than</w:t>
+      </w:r>
+      <w:r>
+        <w:t xml:space="preserve"> Random Restart Hill Climber depending on the dataset.</w:t>
+      </w:r>
+      <w:r>
+        <w:t xml:space="preserve"> The overall MST fitness of the dataset depends on the number of cities, on average SA performs much better than any other </w:t>
+      </w:r>
+      <w:r>
+        <w:t>algorithm resulting in a cheaper route cost.</w:t>
+      </w:r>
+      <w:bookmarkStart w:id="10" w:name="_GoBack"/>
+      <w:bookmarkEnd w:id="10"/>
     </w:p>
     <w:sectPr>
       <w:headerReference w:type="default" r:id="rId11"/>
@@ -3318,7 +4047,7 @@
           <a:lstStyle/>
           <a:p>
             <a:pPr>
-              <a:defRPr sz="600" b="0" i="0" u="none" strike="noStrike" kern="1200" spc="0" baseline="0">
+              <a:defRPr sz="900" b="0" i="0" u="none" strike="noStrike" kern="1200" spc="0" baseline="0">
                 <a:solidFill>
                   <a:schemeClr val="tx1">
                     <a:lumMod val="65000"/>
@@ -3331,14 +4060,14 @@
               </a:defRPr>
             </a:pPr>
             <a:r>
-              <a:rPr lang="en-GB" sz="600"/>
+              <a:rPr lang="en-GB" sz="900"/>
               <a:t>A</a:t>
             </a:r>
             <a:r>
-              <a:rPr lang="en-GB" sz="600" baseline="0"/>
+              <a:rPr lang="en-GB" sz="900" baseline="0"/>
               <a:t> Bar Chart Showing Average OT Score for Each Algorithm vs Datasets After 100 000 Iterations</a:t>
             </a:r>
-            <a:endParaRPr lang="en-GB" sz="600"/>
+            <a:endParaRPr lang="en-GB" sz="900"/>
           </a:p>
         </c:rich>
       </c:tx>
@@ -3355,7 +4084,7 @@
         <a:lstStyle/>
         <a:p>
           <a:pPr>
-            <a:defRPr sz="600" b="0" i="0" u="none" strike="noStrike" kern="1200" spc="0" baseline="0">
+            <a:defRPr sz="900" b="0" i="0" u="none" strike="noStrike" kern="1200" spc="0" baseline="0">
               <a:solidFill>
                 <a:schemeClr val="tx1">
                   <a:lumMod val="65000"/>
@@ -3431,10 +4160,10 @@
                   <c:v>52 Cities</c:v>
                 </c:pt>
                 <c:pt idx="3">
+                  <c:v>70 Cities</c:v>
+                </c:pt>
+                <c:pt idx="4">
                   <c:v>76 Cities</c:v>
-                </c:pt>
-                <c:pt idx="4">
-                  <c:v>70 Cities</c:v>
                 </c:pt>
                 <c:pt idx="5">
                   <c:v>100 Cities</c:v>
@@ -3470,10 +4199,10 @@
                   <c:v>63.470000000000006</c:v>
                 </c:pt>
                 <c:pt idx="5">
-                  <c:v>59.545000000000002</c:v>
+                  <c:v>56.035000000000004</c:v>
                 </c:pt>
                 <c:pt idx="6">
-                  <c:v>49.798000000000009</c:v>
+                  <c:v>50.626999999999995</c:v>
                 </c:pt>
                 <c:pt idx="7">
                   <c:v>28.712</c:v>
@@ -3535,10 +4264,10 @@
                   <c:v>52 Cities</c:v>
                 </c:pt>
                 <c:pt idx="3">
+                  <c:v>70 Cities</c:v>
+                </c:pt>
+                <c:pt idx="4">
                   <c:v>76 Cities</c:v>
-                </c:pt>
-                <c:pt idx="4">
-                  <c:v>70 Cities</c:v>
                 </c:pt>
                 <c:pt idx="5">
                   <c:v>100 Cities</c:v>
@@ -3571,13 +4300,13 @@
                   <c:v>66.100000000000009</c:v>
                 </c:pt>
                 <c:pt idx="4">
-                  <c:v>66.734999999999985</c:v>
+                  <c:v>68.611999999999995</c:v>
                 </c:pt>
                 <c:pt idx="5">
-                  <c:v>58.253</c:v>
+                  <c:v>57.545000000000002</c:v>
                 </c:pt>
                 <c:pt idx="6">
-                  <c:v>55.138999999999996</c:v>
+                  <c:v>53.697999999999993</c:v>
                 </c:pt>
                 <c:pt idx="7">
                   <c:v>25.416999999999998</c:v>
@@ -3639,10 +4368,10 @@
                   <c:v>52 Cities</c:v>
                 </c:pt>
                 <c:pt idx="3">
+                  <c:v>70 Cities</c:v>
+                </c:pt>
+                <c:pt idx="4">
                   <c:v>76 Cities</c:v>
-                </c:pt>
-                <c:pt idx="4">
-                  <c:v>70 Cities</c:v>
                 </c:pt>
                 <c:pt idx="5">
                   <c:v>100 Cities</c:v>
@@ -3666,19 +4395,19 @@
                   <c:v>90.164000000000016</c:v>
                 </c:pt>
                 <c:pt idx="1">
-                  <c:v>53.131000000000007</c:v>
+                  <c:v>89.225000000000009</c:v>
                 </c:pt>
                 <c:pt idx="2">
                   <c:v>87.31</c:v>
                 </c:pt>
                 <c:pt idx="3">
-                  <c:v>60.356999999999992</c:v>
+                  <c:v>76.952999999999989</c:v>
                 </c:pt>
                 <c:pt idx="4">
-                  <c:v>77.369</c:v>
+                  <c:v>73.842999999999989</c:v>
                 </c:pt>
                 <c:pt idx="5">
-                  <c:v>67.363</c:v>
+                  <c:v>63.897000000000006</c:v>
                 </c:pt>
                 <c:pt idx="6">
                   <c:v>64.916000000000011</c:v>
@@ -3743,10 +4472,10 @@
                   <c:v>52 Cities</c:v>
                 </c:pt>
                 <c:pt idx="3">
+                  <c:v>70 Cities</c:v>
+                </c:pt>
+                <c:pt idx="4">
                   <c:v>76 Cities</c:v>
-                </c:pt>
-                <c:pt idx="4">
-                  <c:v>70 Cities</c:v>
                 </c:pt>
                 <c:pt idx="5">
                   <c:v>100 Cities</c:v>
@@ -3767,22 +4496,22 @@
                 <c:formatCode>0.00</c:formatCode>
                 <c:ptCount val="8"/>
                 <c:pt idx="0">
-                  <c:v>72.568000000000012</c:v>
+                  <c:v>83.138999999999996</c:v>
                 </c:pt>
                 <c:pt idx="1">
                   <c:v>85.028999999999996</c:v>
                 </c:pt>
                 <c:pt idx="2">
-                  <c:v>73.570999999999998</c:v>
+                  <c:v>78.306000000000012</c:v>
                 </c:pt>
                 <c:pt idx="3">
                   <c:v>72.309999999999988</c:v>
                 </c:pt>
                 <c:pt idx="4">
-                  <c:v>63.45</c:v>
+                  <c:v>69.41</c:v>
                 </c:pt>
                 <c:pt idx="5">
-                  <c:v>59.819999999999993</c:v>
+                  <c:v>59.147000000000006</c:v>
                 </c:pt>
                 <c:pt idx="6">
                   <c:v>52.763999999999996</c:v>
@@ -3803,11 +4532,11 @@
           <c:showBubbleSize val="0"/>
         </c:dLbls>
         <c:gapWidth val="150"/>
-        <c:axId val="-1783286672"/>
-        <c:axId val="-1783281776"/>
+        <c:axId val="108250320"/>
+        <c:axId val="108253584"/>
       </c:barChart>
       <c:catAx>
-        <c:axId val="-1783286672"/>
+        <c:axId val="108250320"/>
         <c:scaling>
           <c:orientation val="minMax"/>
         </c:scaling>
@@ -3834,7 +4563,7 @@
               <a:lstStyle/>
               <a:p>
                 <a:pPr>
-                  <a:defRPr sz="600" b="0" i="0" u="none" strike="noStrike" kern="1200" baseline="0">
+                  <a:defRPr sz="700" b="0" i="0" u="none" strike="noStrike" kern="1200" baseline="0">
                     <a:solidFill>
                       <a:schemeClr val="tx1">
                         <a:lumMod val="65000"/>
@@ -3847,7 +4576,7 @@
                   </a:defRPr>
                 </a:pPr>
                 <a:r>
-                  <a:rPr lang="en-GB" sz="600"/>
+                  <a:rPr lang="en-GB" sz="700"/>
                   <a:t>Dataset Size</a:t>
                 </a:r>
               </a:p>
@@ -3866,7 +4595,7 @@
             <a:lstStyle/>
             <a:p>
               <a:pPr>
-                <a:defRPr sz="600" b="0" i="0" u="none" strike="noStrike" kern="1200" baseline="0">
+                <a:defRPr sz="700" b="0" i="0" u="none" strike="noStrike" kern="1200" baseline="0">
                   <a:solidFill>
                     <a:schemeClr val="tx1">
                       <a:lumMod val="65000"/>
@@ -3904,7 +4633,7 @@
           <a:lstStyle/>
           <a:p>
             <a:pPr>
-              <a:defRPr sz="600" b="0" i="0" u="none" strike="noStrike" kern="1200" baseline="0">
+              <a:defRPr sz="700" b="0" i="0" u="none" strike="noStrike" kern="1200" baseline="0">
                 <a:solidFill>
                   <a:schemeClr val="tx1">
                     <a:lumMod val="65000"/>
@@ -3919,7 +4648,7 @@
             <a:endParaRPr lang="en-US"/>
           </a:p>
         </c:txPr>
-        <c:crossAx val="-1783281776"/>
+        <c:crossAx val="108253584"/>
         <c:crosses val="autoZero"/>
         <c:auto val="1"/>
         <c:lblAlgn val="ctr"/>
@@ -3927,7 +4656,7 @@
         <c:noMultiLvlLbl val="0"/>
       </c:catAx>
       <c:valAx>
-        <c:axId val="-1783281776"/>
+        <c:axId val="108253584"/>
         <c:scaling>
           <c:orientation val="minMax"/>
         </c:scaling>
@@ -3968,7 +4697,7 @@
               <a:lstStyle/>
               <a:p>
                 <a:pPr>
-                  <a:defRPr sz="600" b="0" i="0" u="none" strike="noStrike" kern="1200" baseline="0">
+                  <a:defRPr sz="700" b="0" i="0" u="none" strike="noStrike" kern="1200" baseline="0">
                     <a:solidFill>
                       <a:schemeClr val="tx1">
                         <a:lumMod val="65000"/>
@@ -3981,7 +4710,7 @@
                   </a:defRPr>
                 </a:pPr>
                 <a:r>
-                  <a:rPr lang="en-GB" sz="600"/>
+                  <a:rPr lang="en-GB" sz="700"/>
                   <a:t>Average OT Score over 100 000 iterations</a:t>
                 </a:r>
               </a:p>
@@ -4000,7 +4729,7 @@
             <a:lstStyle/>
             <a:p>
               <a:pPr>
-                <a:defRPr sz="600" b="0" i="0" u="none" strike="noStrike" kern="1200" baseline="0">
+                <a:defRPr sz="700" b="0" i="0" u="none" strike="noStrike" kern="1200" baseline="0">
                   <a:solidFill>
                     <a:schemeClr val="tx1">
                       <a:lumMod val="65000"/>
@@ -4032,7 +4761,7 @@
           <a:lstStyle/>
           <a:p>
             <a:pPr>
-              <a:defRPr sz="600" b="0" i="0" u="none" strike="noStrike" kern="1200" baseline="0">
+              <a:defRPr sz="700" b="0" i="0" u="none" strike="noStrike" kern="1200" baseline="0">
                 <a:solidFill>
                   <a:schemeClr val="tx1">
                     <a:lumMod val="65000"/>
@@ -4047,7 +4776,7 @@
             <a:endParaRPr lang="en-US"/>
           </a:p>
         </c:txPr>
-        <c:crossAx val="-1783286672"/>
+        <c:crossAx val="108250320"/>
         <c:crosses val="autoZero"/>
         <c:crossBetween val="between"/>
       </c:valAx>
@@ -4074,7 +4803,7 @@
         <a:lstStyle/>
         <a:p>
           <a:pPr>
-            <a:defRPr sz="500" b="0" i="0" u="none" strike="noStrike" kern="1200" baseline="0">
+            <a:defRPr sz="600" b="0" i="0" u="none" strike="noStrike" kern="1200" baseline="0">
               <a:solidFill>
                 <a:schemeClr val="tx1">
                   <a:lumMod val="65000"/>
@@ -4146,7 +4875,7 @@
           <a:lstStyle/>
           <a:p>
             <a:pPr>
-              <a:defRPr sz="600" b="0" i="0" u="none" strike="noStrike" kern="1200" spc="0" baseline="0">
+              <a:defRPr sz="800" b="0" i="0" u="none" strike="noStrike" kern="1200" spc="0" baseline="0">
                 <a:solidFill>
                   <a:schemeClr val="tx1">
                     <a:lumMod val="65000"/>
@@ -4159,14 +4888,14 @@
               </a:defRPr>
             </a:pPr>
             <a:r>
-              <a:rPr lang="en-GB" sz="600"/>
+              <a:rPr lang="en-GB" sz="800"/>
               <a:t>A</a:t>
             </a:r>
             <a:r>
-              <a:rPr lang="en-GB" sz="600" baseline="0"/>
+              <a:rPr lang="en-GB" sz="800" baseline="0"/>
               <a:t> Bar Chart Showing Average MST for Each Algorithm vs Datasets After 100 000 Iterations</a:t>
             </a:r>
-            <a:endParaRPr lang="en-GB" sz="600"/>
+            <a:endParaRPr lang="en-GB" sz="800"/>
           </a:p>
         </c:rich>
       </c:tx>
@@ -4183,7 +4912,7 @@
         <a:lstStyle/>
         <a:p>
           <a:pPr>
-            <a:defRPr sz="600" b="0" i="0" u="none" strike="noStrike" kern="1200" spc="0" baseline="0">
+            <a:defRPr sz="800" b="0" i="0" u="none" strike="noStrike" kern="1200" spc="0" baseline="0">
               <a:solidFill>
                 <a:schemeClr val="tx1">
                   <a:lumMod val="65000"/>
@@ -4259,10 +4988,10 @@
                   <c:v>52 Cities</c:v>
                 </c:pt>
                 <c:pt idx="3">
+                  <c:v>70 Cities</c:v>
+                </c:pt>
+                <c:pt idx="4">
                   <c:v>76 Cities</c:v>
-                </c:pt>
-                <c:pt idx="4">
-                  <c:v>70 Cities</c:v>
                 </c:pt>
                 <c:pt idx="5">
                   <c:v>100 Cities</c:v>
@@ -4298,10 +5027,10 @@
                   <c:v>51.182000000000002</c:v>
                 </c:pt>
                 <c:pt idx="5">
-                  <c:v>52.415999999999997</c:v>
+                  <c:v>49.326999999999998</c:v>
                 </c:pt>
                 <c:pt idx="6">
-                  <c:v>45.220000000000006</c:v>
+                  <c:v>45.970999999999997</c:v>
                 </c:pt>
                 <c:pt idx="7">
                   <c:v>26.211000000000002</c:v>
@@ -4363,10 +5092,10 @@
                   <c:v>52 Cities</c:v>
                 </c:pt>
                 <c:pt idx="3">
+                  <c:v>70 Cities</c:v>
+                </c:pt>
+                <c:pt idx="4">
                   <c:v>76 Cities</c:v>
-                </c:pt>
-                <c:pt idx="4">
-                  <c:v>70 Cities</c:v>
                 </c:pt>
                 <c:pt idx="5">
                   <c:v>100 Cities</c:v>
@@ -4399,13 +5128,13 @@
                   <c:v>55.151999999999987</c:v>
                 </c:pt>
                 <c:pt idx="4">
-                  <c:v>53.814</c:v>
+                  <c:v>55.328999999999994</c:v>
                 </c:pt>
                 <c:pt idx="5">
-                  <c:v>51.278999999999996</c:v>
+                  <c:v>50.655999999999999</c:v>
                 </c:pt>
                 <c:pt idx="6">
-                  <c:v>50.068000000000005</c:v>
+                  <c:v>48.760999999999996</c:v>
                 </c:pt>
                 <c:pt idx="7">
                   <c:v>23.206000000000003</c:v>
@@ -4467,10 +5196,10 @@
                   <c:v>52 Cities</c:v>
                 </c:pt>
                 <c:pt idx="3">
+                  <c:v>70 Cities</c:v>
+                </c:pt>
+                <c:pt idx="4">
                   <c:v>76 Cities</c:v>
-                </c:pt>
-                <c:pt idx="4">
-                  <c:v>70 Cities</c:v>
                 </c:pt>
                 <c:pt idx="5">
                   <c:v>100 Cities</c:v>
@@ -4494,19 +5223,19 @@
                   <c:v>74.350999999999999</c:v>
                 </c:pt>
                 <c:pt idx="1">
-                  <c:v>46.519999999999996</c:v>
+                  <c:v>78.125</c:v>
                 </c:pt>
                 <c:pt idx="2">
                   <c:v>70.381999999999977</c:v>
                 </c:pt>
                 <c:pt idx="3">
-                  <c:v>50.35799999999999</c:v>
+                  <c:v>64.207999999999998</c:v>
                 </c:pt>
                 <c:pt idx="4">
-                  <c:v>62.391999999999996</c:v>
+                  <c:v>59.545999999999992</c:v>
                 </c:pt>
                 <c:pt idx="5">
-                  <c:v>59.298999999999999</c:v>
+                  <c:v>56.246999999999993</c:v>
                 </c:pt>
                 <c:pt idx="6">
                   <c:v>58.951000000000001</c:v>
@@ -4571,10 +5300,10 @@
                   <c:v>52 Cities</c:v>
                 </c:pt>
                 <c:pt idx="3">
+                  <c:v>70 Cities</c:v>
+                </c:pt>
+                <c:pt idx="4">
                   <c:v>76 Cities</c:v>
-                </c:pt>
-                <c:pt idx="4">
-                  <c:v>70 Cities</c:v>
                 </c:pt>
                 <c:pt idx="5">
                   <c:v>100 Cities</c:v>
@@ -4595,22 +5324,22 @@
                 <c:formatCode>0.00</c:formatCode>
                 <c:ptCount val="8"/>
                 <c:pt idx="0">
-                  <c:v>59.839999999999996</c:v>
+                  <c:v>68.558999999999997</c:v>
                 </c:pt>
                 <c:pt idx="1">
                   <c:v>74.449000000000012</c:v>
                 </c:pt>
                 <c:pt idx="2">
-                  <c:v>59.308000000000007</c:v>
+                  <c:v>63.123000000000005</c:v>
                 </c:pt>
                 <c:pt idx="3">
                   <c:v>60.334000000000003</c:v>
                 </c:pt>
                 <c:pt idx="4">
-                  <c:v>51.165999999999997</c:v>
+                  <c:v>55.972000000000001</c:v>
                 </c:pt>
                 <c:pt idx="5">
-                  <c:v>52.659000000000006</c:v>
+                  <c:v>52.065999999999995</c:v>
                 </c:pt>
                 <c:pt idx="6">
                   <c:v>47.912999999999997</c:v>
@@ -4631,11 +5360,11 @@
           <c:showBubbleSize val="0"/>
         </c:dLbls>
         <c:gapWidth val="150"/>
-        <c:axId val="-1783279056"/>
-        <c:axId val="-1783278512"/>
+        <c:axId val="94993536"/>
+        <c:axId val="94994624"/>
       </c:barChart>
       <c:catAx>
-        <c:axId val="-1783279056"/>
+        <c:axId val="94993536"/>
         <c:scaling>
           <c:orientation val="minMax"/>
         </c:scaling>
@@ -4662,7 +5391,7 @@
               <a:lstStyle/>
               <a:p>
                 <a:pPr>
-                  <a:defRPr sz="600" b="0" i="0" u="none" strike="noStrike" kern="1200" baseline="0">
+                  <a:defRPr sz="800" b="0" i="0" u="none" strike="noStrike" kern="1200" baseline="0">
                     <a:solidFill>
                       <a:schemeClr val="tx1">
                         <a:lumMod val="65000"/>
@@ -4675,7 +5404,7 @@
                   </a:defRPr>
                 </a:pPr>
                 <a:r>
-                  <a:rPr lang="en-GB" sz="600"/>
+                  <a:rPr lang="en-GB" sz="800"/>
                   <a:t>Dataset Size</a:t>
                 </a:r>
               </a:p>
@@ -4694,7 +5423,7 @@
             <a:lstStyle/>
             <a:p>
               <a:pPr>
-                <a:defRPr sz="600" b="0" i="0" u="none" strike="noStrike" kern="1200" baseline="0">
+                <a:defRPr sz="800" b="0" i="0" u="none" strike="noStrike" kern="1200" baseline="0">
                   <a:solidFill>
                     <a:schemeClr val="tx1">
                       <a:lumMod val="65000"/>
@@ -4732,7 +5461,7 @@
           <a:lstStyle/>
           <a:p>
             <a:pPr>
-              <a:defRPr sz="600" b="0" i="0" u="none" strike="noStrike" kern="1200" baseline="0">
+              <a:defRPr sz="700" b="0" i="0" u="none" strike="noStrike" kern="1200" baseline="0">
                 <a:solidFill>
                   <a:schemeClr val="tx1">
                     <a:lumMod val="65000"/>
@@ -4747,7 +5476,7 @@
             <a:endParaRPr lang="en-US"/>
           </a:p>
         </c:txPr>
-        <c:crossAx val="-1783278512"/>
+        <c:crossAx val="94994624"/>
         <c:crosses val="autoZero"/>
         <c:auto val="1"/>
         <c:lblAlgn val="ctr"/>
@@ -4755,7 +5484,7 @@
         <c:noMultiLvlLbl val="0"/>
       </c:catAx>
       <c:valAx>
-        <c:axId val="-1783278512"/>
+        <c:axId val="94994624"/>
         <c:scaling>
           <c:orientation val="minMax"/>
         </c:scaling>
@@ -4796,7 +5525,7 @@
               <a:lstStyle/>
               <a:p>
                 <a:pPr>
-                  <a:defRPr sz="600" b="0" i="0" u="none" strike="noStrike" kern="1200" baseline="0">
+                  <a:defRPr sz="800" b="0" i="0" u="none" strike="noStrike" kern="1200" baseline="0">
                     <a:solidFill>
                       <a:schemeClr val="tx1">
                         <a:lumMod val="65000"/>
@@ -4809,7 +5538,7 @@
                   </a:defRPr>
                 </a:pPr>
                 <a:r>
-                  <a:rPr lang="en-GB" sz="600"/>
+                  <a:rPr lang="en-GB" sz="800"/>
                   <a:t>Average MST over 100 000 iterations</a:t>
                 </a:r>
               </a:p>
@@ -4828,7 +5557,7 @@
             <a:lstStyle/>
             <a:p>
               <a:pPr>
-                <a:defRPr sz="600" b="0" i="0" u="none" strike="noStrike" kern="1200" baseline="0">
+                <a:defRPr sz="800" b="0" i="0" u="none" strike="noStrike" kern="1200" baseline="0">
                   <a:solidFill>
                     <a:schemeClr val="tx1">
                       <a:lumMod val="65000"/>
@@ -4860,7 +5589,7 @@
           <a:lstStyle/>
           <a:p>
             <a:pPr>
-              <a:defRPr sz="600" b="0" i="0" u="none" strike="noStrike" kern="1200" baseline="0">
+              <a:defRPr sz="700" b="0" i="0" u="none" strike="noStrike" kern="1200" baseline="0">
                 <a:solidFill>
                   <a:schemeClr val="tx1">
                     <a:lumMod val="65000"/>
@@ -4875,7 +5604,7 @@
             <a:endParaRPr lang="en-US"/>
           </a:p>
         </c:txPr>
-        <c:crossAx val="-1783279056"/>
+        <c:crossAx val="94993536"/>
         <c:crosses val="autoZero"/>
         <c:crossBetween val="between"/>
       </c:valAx>
@@ -4902,7 +5631,7 @@
         <a:lstStyle/>
         <a:p>
           <a:pPr>
-            <a:defRPr sz="600" b="0" i="0" u="none" strike="noStrike" kern="1200" baseline="0">
+            <a:defRPr sz="700" b="0" i="0" u="none" strike="noStrike" kern="1200" baseline="0">
               <a:solidFill>
                 <a:schemeClr val="tx1">
                   <a:lumMod val="65000"/>
@@ -6412,7 +7141,7 @@
 </file>
 
 <file path=customXml/itemProps1.xml><?xml version="1.0" encoding="utf-8"?>
-<ds:datastoreItem xmlns:ds="http://schemas.openxmlformats.org/officeDocument/2006/customXml" ds:itemID="{400CA245-8643-476D-BA3B-552317AD38FC}">
+<ds:datastoreItem xmlns:ds="http://schemas.openxmlformats.org/officeDocument/2006/customXml" ds:itemID="{8A6D68DB-0B20-4B13-9217-0089E2D510E5}">
   <ds:schemaRefs>
     <ds:schemaRef ds:uri="http://schemas.openxmlformats.org/officeDocument/2006/bibliography"/>
   </ds:schemaRefs>

</xml_diff>